<commit_message>
ML CV is done
</commit_message>
<xml_diff>
--- a/CV_Backend/CV_Backend.docx
+++ b/CV_Backend/CV_Backend.docx
@@ -49,7 +49,7 @@
         </w:rPr>
         <w:t xml:space="preserve">Email: </w:t>
       </w:r>
-      <w:hyperlink r:id="rId8">
+      <w:hyperlink r:id="rId9">
         <w:r>
           <w:rPr>
             <w:sz w:val="24"/>
@@ -752,7 +752,6 @@
         <w:tabs>
           <w:tab w:val="left" w:pos="9319"/>
         </w:tabs>
-        <w:spacing w:before="105"/>
         <w:jc w:val="both"/>
         <w:rPr>
           <w:b/>
@@ -794,139 +793,24 @@
     </w:p>
     <w:p>
       <w:pPr>
-        <w:spacing w:line="246" w:lineRule="auto"/>
-        <w:ind w:left="70" w:right="143"/>
+        <w:tabs>
+          <w:tab w:val="left" w:pos="9319"/>
+        </w:tabs>
+        <w:ind w:left="100"/>
         <w:jc w:val="both"/>
         <w:rPr>
-          <w:sz w:val="18"/>
-          <w:szCs w:val="18"/>
-        </w:rPr>
-      </w:pPr>
-      <w:r>
-        <w:rPr>
-          <w:sz w:val="18"/>
-          <w:szCs w:val="18"/>
-        </w:rPr>
-        <w:t>D</w:t>
-      </w:r>
-      <w:r>
-        <w:rPr>
-          <w:sz w:val="18"/>
-          <w:szCs w:val="18"/>
-        </w:rPr>
-        <w:t xml:space="preserve">esigned, implemented, and tested Uplink Control Channel for 5G </w:t>
-      </w:r>
-      <w:r>
-        <w:rPr>
-          <w:sz w:val="18"/>
-          <w:szCs w:val="18"/>
-        </w:rPr>
-        <w:t>b</w:t>
-      </w:r>
-      <w:r>
-        <w:rPr>
-          <w:sz w:val="18"/>
-          <w:szCs w:val="18"/>
-        </w:rPr>
-        <w:t xml:space="preserve">ase </w:t>
-      </w:r>
-      <w:r>
-        <w:rPr>
-          <w:sz w:val="18"/>
-          <w:szCs w:val="18"/>
-        </w:rPr>
-        <w:t>s</w:t>
-      </w:r>
-      <w:r>
-        <w:rPr>
-          <w:sz w:val="18"/>
-          <w:szCs w:val="18"/>
-        </w:rPr>
-        <w:t>tation</w:t>
-      </w:r>
-      <w:r>
-        <w:rPr>
-          <w:sz w:val="18"/>
-          <w:szCs w:val="18"/>
-        </w:rPr>
-        <w:t>’s network protocol stack</w:t>
-      </w:r>
-      <w:r>
-        <w:rPr>
-          <w:sz w:val="18"/>
-          <w:szCs w:val="18"/>
-        </w:rPr>
-        <w:t>. Provided frequent guidance, feedback &amp; communicated project goals to new team members</w:t>
-      </w:r>
-      <w:r>
-        <w:rPr>
-          <w:sz w:val="18"/>
-          <w:szCs w:val="18"/>
-        </w:rPr>
-        <w:t>.</w:t>
-      </w:r>
-      <w:r>
-        <w:rPr>
-          <w:sz w:val="18"/>
-          <w:szCs w:val="18"/>
-        </w:rPr>
-        <w:t xml:space="preserve"> Gained deeper understanding of writing code in C and testing code using Google Test Framework in C++.  </w:t>
-      </w:r>
-      <w:r>
-        <w:rPr>
-          <w:sz w:val="18"/>
-          <w:szCs w:val="18"/>
-        </w:rPr>
-        <w:t>Also r</w:t>
-      </w:r>
-      <w:r>
-        <w:rPr>
-          <w:sz w:val="18"/>
-          <w:szCs w:val="18"/>
-        </w:rPr>
-        <w:t xml:space="preserve">ead </w:t>
-      </w:r>
-      <w:r>
-        <w:rPr>
-          <w:sz w:val="18"/>
-          <w:szCs w:val="18"/>
-        </w:rPr>
-        <w:t>and</w:t>
-      </w:r>
-      <w:r>
-        <w:rPr>
-          <w:sz w:val="18"/>
-          <w:szCs w:val="18"/>
-        </w:rPr>
-        <w:t xml:space="preserve"> conducted extensive research on new topics in 5G networks and machine learning, improved existing</w:t>
-      </w:r>
-      <w:r>
-        <w:rPr>
-          <w:sz w:val="18"/>
-          <w:szCs w:val="18"/>
-        </w:rPr>
-        <w:t xml:space="preserve"> 5G </w:t>
-      </w:r>
-      <w:r>
-        <w:rPr>
-          <w:sz w:val="18"/>
-          <w:szCs w:val="18"/>
-        </w:rPr>
-        <w:t>algorithms by</w:t>
-      </w:r>
-      <w:r>
-        <w:rPr>
-          <w:sz w:val="18"/>
-          <w:szCs w:val="18"/>
-        </w:rPr>
-        <w:t xml:space="preserve"> i</w:t>
-      </w:r>
-      <w:r>
-        <w:rPr>
-          <w:sz w:val="18"/>
-          <w:szCs w:val="18"/>
-        </w:rPr>
-        <w:t>ntroducing</w:t>
+          <w:b/>
+          <w:i/>
+          <w:sz w:val="20"/>
+          <w:szCs w:val="20"/>
+        </w:rPr>
+      </w:pPr>
+      <w:r>
+        <w:rPr>
+          <w:sz w:val="18"/>
+          <w:szCs w:val="18"/>
+        </w:rPr>
+        <w:t>Designed, implemented, and tested Uplink Control Channel for 5G base station’s network protocol stack. Provided frequent guidance,</w:t>
       </w:r>
       <w:r>
         <w:rPr>
@@ -940,7 +824,35 @@
           <w:sz w:val="18"/>
           <w:szCs w:val="18"/>
         </w:rPr>
-        <w:t xml:space="preserve">machine learning and deep learning techniques, and published patents. </w:t>
+        <w:t>feedback &amp; communicated project goals to new team members. Gained deeper understanding of writing code in C and testing code</w:t>
+      </w:r>
+      <w:r>
+        <w:rPr>
+          <w:sz w:val="18"/>
+          <w:szCs w:val="18"/>
+        </w:rPr>
+        <w:t xml:space="preserve"> </w:t>
+      </w:r>
+      <w:r>
+        <w:rPr>
+          <w:sz w:val="18"/>
+          <w:szCs w:val="18"/>
+        </w:rPr>
+        <w:t>using Google Test Framework in C++. Also read and conducted extensive research on new topics in 5G networks and machine learning,</w:t>
+      </w:r>
+      <w:r>
+        <w:rPr>
+          <w:sz w:val="18"/>
+          <w:szCs w:val="18"/>
+        </w:rPr>
+        <w:t xml:space="preserve"> </w:t>
+      </w:r>
+      <w:r>
+        <w:rPr>
+          <w:sz w:val="18"/>
+          <w:szCs w:val="18"/>
+        </w:rPr>
+        <w:t>improved existing 5G algorithms by introducing machine learning and deep learning techniques, and published patents.</w:t>
       </w:r>
     </w:p>
     <w:p>
@@ -1026,7 +938,7 @@
           <w:u w:val="single"/>
         </w:rPr>
       </w:pPr>
-      <w:hyperlink r:id="rId9">
+      <w:hyperlink r:id="rId10">
         <w:r>
           <w:rPr>
             <w:color w:val="1155CC"/>
@@ -1216,6 +1128,7 @@
         </w:rPr>
         <w:t xml:space="preserve">System Design - Books read “System Design Interview by Alex Xu”, and “Designing Data-Intensive Applications by Martin Kleppmann”, Hadoop, PySpark, Docker Container, Kubernetes, </w:t>
       </w:r>
+      <w:bookmarkStart w:id="5" w:name="_Hlk150193088"/>
       <w:r>
         <w:rPr>
           <w:sz w:val="18"/>
@@ -1265,6 +1178,7 @@
         </w:rPr>
         <w:t>.</w:t>
       </w:r>
+      <w:bookmarkEnd w:id="5"/>
     </w:p>
     <w:p>
       <w:pPr>
@@ -1379,6 +1293,7 @@
           <w:szCs w:val="18"/>
         </w:rPr>
       </w:pPr>
+      <w:bookmarkStart w:id="6" w:name="_Hlk150193119"/>
       <w:r>
         <w:rPr>
           <w:sz w:val="18"/>
@@ -1394,6 +1309,7 @@
         <w:t>.</w:t>
       </w:r>
     </w:p>
+    <w:bookmarkEnd w:id="6"/>
     <w:p>
       <w:pPr>
         <w:numPr>
@@ -1459,7 +1375,7 @@
         <w:tab/>
         <w:t xml:space="preserve">[Code Link] </w:t>
       </w:r>
-      <w:hyperlink r:id="rId10">
+      <w:hyperlink r:id="rId11">
         <w:r>
           <w:rPr>
             <w:color w:val="0462C1"/>
@@ -1487,7 +1403,7 @@
         </w:rPr>
         <w:t xml:space="preserve">  [Website Link] </w:t>
       </w:r>
-      <w:hyperlink r:id="rId11">
+      <w:hyperlink r:id="rId12">
         <w:r>
           <w:rPr>
             <w:color w:val="0462C1"/>
@@ -1539,7 +1455,7 @@
         </w:rPr>
         <w:t xml:space="preserve"> </w:t>
       </w:r>
-      <w:hyperlink r:id="rId12">
+      <w:hyperlink r:id="rId13">
         <w:r>
           <w:rPr>
             <w:color w:val="0462C1"/>
@@ -1567,7 +1483,7 @@
         </w:rPr>
         <w:t xml:space="preserve">  [Website Link] </w:t>
       </w:r>
-      <w:hyperlink r:id="rId13">
+      <w:hyperlink r:id="rId14">
         <w:r>
           <w:rPr>
             <w:color w:val="0462C1"/>
@@ -1679,7 +1595,7 @@
         </w:rPr>
         <w:t xml:space="preserve"> </w:t>
       </w:r>
-      <w:hyperlink r:id="rId14">
+      <w:hyperlink r:id="rId15">
         <w:r>
           <w:rPr>
             <w:color w:val="0462C1"/>
@@ -2181,7 +2097,7 @@
           <w:u w:val="single"/>
         </w:rPr>
       </w:pPr>
-      <w:hyperlink r:id="rId15" w:history="1">
+      <w:hyperlink r:id="rId16" w:history="1">
         <w:r>
           <w:rPr>
             <w:rStyle w:val="Hyperlink"/>
@@ -2230,21 +2146,7 @@
           <w:sz w:val="18"/>
           <w:szCs w:val="18"/>
         </w:rPr>
-        <w:t>ubernetes</w:t>
-      </w:r>
-      <w:r>
-        <w:rPr>
-          <w:sz w:val="18"/>
-          <w:szCs w:val="18"/>
-        </w:rPr>
-        <w:t xml:space="preserve"> cluster to create a REST API-driven music separation service. Managed API requests, MP3 analysis, and data retrieval through a Redis queue system. Employed cloud object storage (e.g., Min.io) for result caching</w:t>
-      </w:r>
-      <w:r>
-        <w:rPr>
-          <w:sz w:val="18"/>
-          <w:szCs w:val="18"/>
-        </w:rPr>
-        <w:t>.</w:t>
+        <w:t>ubernetes cluster to create a REST API-driven music separation service. Managed API requests, MP3 analysis, and data retrieval through a Redis queue system. Employed cloud object storage (e.g., Min.io) for result caching.</w:t>
       </w:r>
     </w:p>
     <w:p>
@@ -2490,7 +2392,7 @@
         </w:rPr>
         <w:t xml:space="preserve">[Certificate] </w:t>
       </w:r>
-      <w:hyperlink r:id="rId16">
+      <w:hyperlink r:id="rId17">
         <w:r>
           <w:rPr>
             <w:color w:val="0462C1"/>
@@ -2539,6 +2441,7 @@
           <w:szCs w:val="18"/>
         </w:rPr>
       </w:pPr>
+      <w:bookmarkStart w:id="7" w:name="_Hlk150193228"/>
       <w:r>
         <w:rPr>
           <w:rFonts w:ascii="Trebuchet MS" w:hAnsi="Trebuchet MS"/>
@@ -2564,7 +2467,7 @@
           <w:szCs w:val="18"/>
         </w:rPr>
       </w:pPr>
-      <w:hyperlink r:id="rId17" w:history="1">
+      <w:hyperlink r:id="rId18" w:history="1">
         <w:r>
           <w:rPr>
             <w:rStyle w:val="Hyperlink"/>
@@ -2582,6 +2485,7 @@
         <w:tabs>
           <w:tab w:val="left" w:pos="318"/>
         </w:tabs>
+        <w:jc w:val="both"/>
         <w:rPr>
           <w:rFonts w:ascii="Trebuchet MS" w:hAnsi="Trebuchet MS"/>
           <w:color w:val="auto"/>
@@ -2598,82 +2502,6 @@
         </w:rPr>
         <w:t xml:space="preserve">In this ongoing project, I'm utilizing state-of-the-art Neural Networks, including BERT and ResNet, to develop a deep reinforcement. </w:t>
       </w:r>
-    </w:p>
-    <w:p>
-      <w:pPr>
-        <w:pStyle w:val="Heading2"/>
-        <w:tabs>
-          <w:tab w:val="left" w:pos="318"/>
-        </w:tabs>
-        <w:rPr>
-          <w:rFonts w:ascii="Trebuchet MS" w:hAnsi="Trebuchet MS"/>
-          <w:color w:val="auto"/>
-          <w:sz w:val="18"/>
-          <w:szCs w:val="18"/>
-        </w:rPr>
-      </w:pPr>
-      <w:r>
-        <w:rPr>
-          <w:rFonts w:ascii="Trebuchet MS" w:hAnsi="Trebuchet MS"/>
-          <w:color w:val="auto"/>
-          <w:sz w:val="18"/>
-          <w:szCs w:val="18"/>
-        </w:rPr>
-        <w:t xml:space="preserve">learning PPO model. The focus is on investigating the role of language in children's number learning and its potential transferability to other tasks. </w:t>
-      </w:r>
-      <w:r>
-        <w:rPr>
-          <w:rFonts w:ascii="Trebuchet MS" w:hAnsi="Trebuchet MS"/>
-          <w:color w:val="auto"/>
-          <w:sz w:val="18"/>
-          <w:szCs w:val="18"/>
-        </w:rPr>
-        <w:t xml:space="preserve">The aim </w:t>
-      </w:r>
-      <w:r>
-        <w:rPr>
-          <w:rFonts w:ascii="Trebuchet MS" w:hAnsi="Trebuchet MS"/>
-          <w:color w:val="auto"/>
-          <w:sz w:val="18"/>
-          <w:szCs w:val="18"/>
-        </w:rPr>
-        <w:t xml:space="preserve">is to present this research at </w:t>
-      </w:r>
-      <w:r>
-        <w:rPr>
-          <w:rFonts w:ascii="Trebuchet MS" w:hAnsi="Trebuchet MS"/>
-          <w:color w:val="auto"/>
-          <w:sz w:val="18"/>
-          <w:szCs w:val="18"/>
-        </w:rPr>
-        <w:t xml:space="preserve">ML </w:t>
-      </w:r>
-      <w:r>
-        <w:rPr>
-          <w:rFonts w:ascii="Trebuchet MS" w:hAnsi="Trebuchet MS"/>
-          <w:color w:val="auto"/>
-          <w:sz w:val="18"/>
-          <w:szCs w:val="18"/>
-        </w:rPr>
-        <w:t>conferences like ICML, NeurIPS etc.</w:t>
-      </w:r>
-      <w:r>
-        <w:rPr>
-          <w:rFonts w:ascii="Trebuchet MS" w:hAnsi="Trebuchet MS"/>
-          <w:color w:val="auto"/>
-          <w:sz w:val="18"/>
-          <w:szCs w:val="18"/>
-        </w:rPr>
-        <w:t xml:space="preserve"> Also used docker containers and google cloud </w:t>
-      </w:r>
-    </w:p>
-    <w:p>
-      <w:pPr>
-        <w:rPr>
-          <w:sz w:val="8"/>
-          <w:szCs w:val="8"/>
-        </w:rPr>
-      </w:pPr>
     </w:p>
     <w:p>
       <w:pPr>
@@ -2684,8 +2512,6 @@
         <w:jc w:val="both"/>
         <w:rPr>
           <w:rFonts w:ascii="Trebuchet MS" w:hAnsi="Trebuchet MS"/>
-          <w:b/>
-          <w:bCs/>
           <w:color w:val="auto"/>
           <w:sz w:val="18"/>
           <w:szCs w:val="18"/>
@@ -2694,36 +2520,83 @@
       <w:r>
         <w:rPr>
           <w:rFonts w:ascii="Trebuchet MS" w:hAnsi="Trebuchet MS"/>
-          <w:b/>
-          <w:bCs/>
           <w:color w:val="auto"/>
           <w:sz w:val="18"/>
           <w:szCs w:val="18"/>
         </w:rPr>
-        <w:t xml:space="preserve">2. Multi agent collaborative reinforcement learning using novel attention mechanism               </w:t>
+        <w:t xml:space="preserve">learning PPO model. The focus is on investigating the role of language in children's number learning and its potential transferability to other tasks. </w:t>
       </w:r>
       <w:r>
         <w:rPr>
           <w:rFonts w:ascii="Trebuchet MS" w:hAnsi="Trebuchet MS"/>
-          <w:b/>
-          <w:bCs/>
           <w:color w:val="auto"/>
           <w:sz w:val="18"/>
           <w:szCs w:val="18"/>
         </w:rPr>
-        <w:t xml:space="preserve">  </w:t>
+        <w:t xml:space="preserve">The aim </w:t>
       </w:r>
       <w:r>
         <w:rPr>
           <w:rFonts w:ascii="Trebuchet MS" w:hAnsi="Trebuchet MS"/>
-          <w:b/>
-          <w:bCs/>
           <w:color w:val="auto"/>
           <w:sz w:val="18"/>
           <w:szCs w:val="18"/>
         </w:rPr>
-        <w:t>( Independent Study | CU Boulder )</w:t>
-      </w:r>
+        <w:t xml:space="preserve">is to present this research at </w:t>
+      </w:r>
+      <w:r>
+        <w:rPr>
+          <w:rFonts w:ascii="Trebuchet MS" w:hAnsi="Trebuchet MS"/>
+          <w:color w:val="auto"/>
+          <w:sz w:val="18"/>
+          <w:szCs w:val="18"/>
+        </w:rPr>
+        <w:t xml:space="preserve">ML </w:t>
+      </w:r>
+      <w:r>
+        <w:rPr>
+          <w:rFonts w:ascii="Trebuchet MS" w:hAnsi="Trebuchet MS"/>
+          <w:color w:val="auto"/>
+          <w:sz w:val="18"/>
+          <w:szCs w:val="18"/>
+        </w:rPr>
+        <w:t>conferences like ICML, NeurIPS etc.</w:t>
+      </w:r>
+      <w:r>
+        <w:rPr>
+          <w:rFonts w:ascii="Trebuchet MS" w:hAnsi="Trebuchet MS"/>
+          <w:color w:val="auto"/>
+          <w:sz w:val="18"/>
+          <w:szCs w:val="18"/>
+        </w:rPr>
+        <w:t xml:space="preserve"> Also used docker containers and google </w:t>
+      </w:r>
+      <w:r>
+        <w:rPr>
+          <w:rFonts w:ascii="Trebuchet MS" w:hAnsi="Trebuchet MS"/>
+          <w:color w:val="auto"/>
+          <w:sz w:val="18"/>
+          <w:szCs w:val="18"/>
+        </w:rPr>
+        <w:t>cloud.</w:t>
+      </w:r>
+      <w:r>
+        <w:rPr>
+          <w:rFonts w:ascii="Trebuchet MS" w:hAnsi="Trebuchet MS"/>
+          <w:color w:val="auto"/>
+          <w:sz w:val="18"/>
+          <w:szCs w:val="18"/>
+        </w:rPr>
+        <w:t xml:space="preserve"> </w:t>
+      </w:r>
+    </w:p>
+    <w:p>
+      <w:pPr>
+        <w:rPr>
+          <w:sz w:val="8"/>
+          <w:szCs w:val="8"/>
+        </w:rPr>
+      </w:pPr>
     </w:p>
     <w:p>
       <w:pPr>
@@ -2734,6 +2607,8 @@
         <w:jc w:val="both"/>
         <w:rPr>
           <w:rFonts w:ascii="Trebuchet MS" w:hAnsi="Trebuchet MS"/>
+          <w:b/>
+          <w:bCs/>
           <w:color w:val="auto"/>
           <w:sz w:val="18"/>
           <w:szCs w:val="18"/>
@@ -2742,22 +2617,36 @@
       <w:r>
         <w:rPr>
           <w:rFonts w:ascii="Trebuchet MS" w:hAnsi="Trebuchet MS"/>
+          <w:b/>
+          <w:bCs/>
           <w:color w:val="auto"/>
           <w:sz w:val="18"/>
           <w:szCs w:val="18"/>
         </w:rPr>
-        <w:t>I am currently developing a novel attention-based algorithm for multi-agent reinforcement learning, aiming to demonstrate its superior performance in collaborative tasks, such as object collection in a warehouse. The project is ongoing, and I also intend to incorporate (EKF SLAM) for state estimation in the presence of noise.</w:t>
-      </w:r>
-      <w:bookmarkStart w:id="5" w:name="_heading=h.ck0d2kuy9nmh" w:colFirst="0" w:colLast="0"/>
-      <w:bookmarkEnd w:id="5"/>
-    </w:p>
-    <w:p>
-      <w:pPr>
-        <w:rPr>
-          <w:sz w:val="8"/>
-          <w:szCs w:val="8"/>
-        </w:rPr>
-      </w:pPr>
+        <w:t xml:space="preserve">2. Multi agent collaborative reinforcement learning using novel attention mechanism               </w:t>
+      </w:r>
+      <w:r>
+        <w:rPr>
+          <w:rFonts w:ascii="Trebuchet MS" w:hAnsi="Trebuchet MS"/>
+          <w:b/>
+          <w:bCs/>
+          <w:color w:val="auto"/>
+          <w:sz w:val="18"/>
+          <w:szCs w:val="18"/>
+        </w:rPr>
+        <w:t xml:space="preserve">  </w:t>
+      </w:r>
+      <w:r>
+        <w:rPr>
+          <w:rFonts w:ascii="Trebuchet MS" w:hAnsi="Trebuchet MS"/>
+          <w:b/>
+          <w:bCs/>
+          <w:color w:val="auto"/>
+          <w:sz w:val="18"/>
+          <w:szCs w:val="18"/>
+        </w:rPr>
+        <w:t>( Independent Study | CU Boulder )</w:t>
+      </w:r>
     </w:p>
     <w:p>
       <w:pPr>
@@ -2765,6 +2654,40 @@
         <w:tabs>
           <w:tab w:val="left" w:pos="318"/>
         </w:tabs>
+        <w:jc w:val="both"/>
+        <w:rPr>
+          <w:rFonts w:ascii="Trebuchet MS" w:hAnsi="Trebuchet MS"/>
+          <w:color w:val="auto"/>
+          <w:sz w:val="18"/>
+          <w:szCs w:val="18"/>
+        </w:rPr>
+      </w:pPr>
+      <w:r>
+        <w:rPr>
+          <w:rFonts w:ascii="Trebuchet MS" w:hAnsi="Trebuchet MS"/>
+          <w:color w:val="auto"/>
+          <w:sz w:val="18"/>
+          <w:szCs w:val="18"/>
+        </w:rPr>
+        <w:t>I am currently developing a novel attention-based algorithm for multi-agent reinforcement learning, aiming to demonstrate its superior performance in collaborative tasks, such as object collection in a warehouse. The project is ongoing, and I also intend to incorporate (EKF SLAM) for state estimation in the presence of noise.</w:t>
+      </w:r>
+      <w:bookmarkStart w:id="8" w:name="_heading=h.ck0d2kuy9nmh" w:colFirst="0" w:colLast="0"/>
+      <w:bookmarkEnd w:id="8"/>
+    </w:p>
+    <w:p>
+      <w:pPr>
+        <w:rPr>
+          <w:sz w:val="8"/>
+          <w:szCs w:val="8"/>
+        </w:rPr>
+      </w:pPr>
+    </w:p>
+    <w:p>
+      <w:pPr>
+        <w:pStyle w:val="Heading2"/>
+        <w:tabs>
+          <w:tab w:val="left" w:pos="318"/>
+        </w:tabs>
         <w:rPr>
           <w:rFonts w:ascii="Trebuchet MS" w:hAnsi="Trebuchet MS"/>
           <w:b/>
@@ -2814,7 +2737,7 @@
           <w:szCs w:val="18"/>
         </w:rPr>
       </w:pPr>
-      <w:hyperlink r:id="rId18" w:history="1">
+      <w:hyperlink r:id="rId19" w:history="1">
         <w:r>
           <w:rPr>
             <w:rStyle w:val="Hyperlink"/>
@@ -2851,6 +2774,7 @@
         <w:t xml:space="preserve"> awarded an A2 grade patent.</w:t>
       </w:r>
     </w:p>
+    <w:bookmarkEnd w:id="7"/>
     <w:p>
       <w:pPr>
         <w:spacing w:before="2" w:line="246" w:lineRule="auto"/>
@@ -2930,7 +2854,7 @@
           <w:szCs w:val="16"/>
         </w:rPr>
       </w:pPr>
-      <w:hyperlink r:id="rId19">
+      <w:hyperlink r:id="rId20">
         <w:r>
           <w:rPr>
             <w:color w:val="0462C1"/>
@@ -2969,8 +2893,8 @@
           <w:szCs w:val="20"/>
         </w:rPr>
       </w:pPr>
-      <w:bookmarkStart w:id="6" w:name="_heading=h.7q5ejah25epq" w:colFirst="0" w:colLast="0"/>
-      <w:bookmarkEnd w:id="6"/>
+      <w:bookmarkStart w:id="9" w:name="_heading=h.7q5ejah25epq" w:colFirst="0" w:colLast="0"/>
+      <w:bookmarkEnd w:id="9"/>
       <w:r>
         <w:rPr>
           <w:rFonts w:ascii="Trebuchet MS" w:hAnsi="Trebuchet MS"/>
@@ -3011,7 +2935,7 @@
           <w:u w:val="single"/>
         </w:rPr>
       </w:pPr>
-      <w:hyperlink r:id="rId20">
+      <w:hyperlink r:id="rId21">
         <w:r>
           <w:rPr>
             <w:color w:val="0462C1"/>
@@ -3150,7 +3074,7 @@
           <w:szCs w:val="16"/>
         </w:rPr>
       </w:pPr>
-      <w:hyperlink r:id="rId21" w:history="1">
+      <w:hyperlink r:id="rId22" w:history="1">
         <w:r>
           <w:rPr>
             <w:rStyle w:val="Hyperlink"/>
@@ -5434,6 +5358,10 @@
 </file>
 
 <file path=customXml/item2.xml><?xml version="1.0" encoding="utf-8"?>
+<b:Sources xmlns:b="http://schemas.openxmlformats.org/officeDocument/2006/bibliography" xmlns="http://schemas.openxmlformats.org/officeDocument/2006/bibliography" SelectedStyle="\APASixthEditionOfficeOnline.xsl" StyleName="APA" Version="6"/>
+</file>
+
+<file path=customXml/item3.xml><?xml version="1.0" encoding="utf-8"?>
 <ct:contentTypeSchema xmlns:ct="http://schemas.microsoft.com/office/2006/metadata/contentType" xmlns:ma="http://schemas.microsoft.com/office/2006/metadata/properties/metaAttributes" ct:_="" ma:_="" ma:contentTypeName="Document" ma:contentTypeID="0x010100F3BE8A02FD2B504AB8E86CCCBC0A4BB8" ma:contentTypeVersion="14" ma:contentTypeDescription="Create a new document." ma:contentTypeScope="" ma:versionID="b9c9abbcba70fe9ae34773c18033053c">
   <xsd:schema xmlns:xsd="http://www.w3.org/2001/XMLSchema" xmlns:xs="http://www.w3.org/2001/XMLSchema" xmlns:p="http://schemas.microsoft.com/office/2006/metadata/properties" xmlns:ns3="797f461b-64f5-4394-91fb-c1e6347cc754" xmlns:ns4="1195c9e0-cd22-445a-b49d-df859cdaf11e" targetNamespace="http://schemas.microsoft.com/office/2006/metadata/properties" ma:root="true" ma:fieldsID="91ce6c344047f8adf1392d1e50a960bc" ns3:_="" ns4:_="">
     <xsd:import namespace="797f461b-64f5-4394-91fb-c1e6347cc754"/>
@@ -5660,7 +5588,7 @@
 </ct:contentTypeSchema>
 </file>
 
-<file path=customXml/item3.xml><?xml version="1.0" encoding="utf-8"?>
+<file path=customXml/item4.xml><?xml version="1.0" encoding="utf-8"?>
 <p:properties xmlns:p="http://schemas.microsoft.com/office/2006/metadata/properties" xmlns:xsi="http://www.w3.org/2001/XMLSchema-instance" xmlns:pc="http://schemas.microsoft.com/office/infopath/2007/PartnerControls">
   <documentManagement>
     <_activity xmlns="797f461b-64f5-4394-91fb-c1e6347cc754" xsi:nil="true"/>
@@ -5677,6 +5605,14 @@
 </file>
 
 <file path=customXml/itemProps2.xml><?xml version="1.0" encoding="utf-8"?>
+<ds:datastoreItem xmlns:ds="http://schemas.openxmlformats.org/officeDocument/2006/customXml" ds:itemID="{6C88B6C6-34FC-44D9-A333-D8FDFE7EF418}">
+  <ds:schemaRefs>
+    <ds:schemaRef ds:uri="http://schemas.openxmlformats.org/officeDocument/2006/bibliography"/>
+  </ds:schemaRefs>
+</ds:datastoreItem>
+</file>
+
+<file path=customXml/itemProps3.xml><?xml version="1.0" encoding="utf-8"?>
 <ds:datastoreItem xmlns:ds="http://schemas.openxmlformats.org/officeDocument/2006/customXml" ds:itemID="{EF07E80F-F177-4A08-9471-4B5E03940061}">
   <ds:schemaRefs>
     <ds:schemaRef ds:uri="http://schemas.microsoft.com/office/2006/metadata/contentType"/>
@@ -5695,7 +5631,7 @@
 </ds:datastoreItem>
 </file>
 
-<file path=customXml/itemProps3.xml><?xml version="1.0" encoding="utf-8"?>
+<file path=customXml/itemProps4.xml><?xml version="1.0" encoding="utf-8"?>
 <ds:datastoreItem xmlns:ds="http://schemas.openxmlformats.org/officeDocument/2006/customXml" ds:itemID="{B88CC0E9-776B-4B0F-815B-065EC6254F68}">
   <ds:schemaRefs>
     <ds:schemaRef ds:uri="http://schemas.microsoft.com/office/2006/metadata/properties"/>

</xml_diff>

<commit_message>
Updating all changes from local.
</commit_message>
<xml_diff>
--- a/CV_Backend/CV_Backend.docx
+++ b/CV_Backend/CV_Backend.docx
@@ -709,14 +709,14 @@
           <w:sz w:val="18"/>
           <w:szCs w:val="18"/>
         </w:rPr>
-        <w:t>p</w:t>
-      </w:r>
-      <w:r>
-        <w:rPr>
-          <w:sz w:val="18"/>
-          <w:szCs w:val="18"/>
-        </w:rPr>
-        <w:t xml:space="preserve">ytest framework, </w:t>
+        <w:t>Pytest</w:t>
+      </w:r>
+      <w:r>
+        <w:rPr>
+          <w:sz w:val="18"/>
+          <w:szCs w:val="18"/>
+        </w:rPr>
+        <w:t xml:space="preserve"> framework, </w:t>
       </w:r>
       <w:r>
         <w:rPr>
@@ -1191,6 +1191,13 @@
           <w:szCs w:val="18"/>
         </w:rPr>
         <w:t>, Java</w:t>
+      </w:r>
+      <w:r>
+        <w:rPr>
+          <w:sz w:val="18"/>
+          <w:szCs w:val="18"/>
+        </w:rPr>
+        <w:t>, SQL</w:t>
       </w:r>
       <w:r>
         <w:rPr>
@@ -5370,10 +5377,6 @@
 </file>
 
 <file path=customXml/item1.xml><?xml version="1.0" encoding="utf-8"?>
-<b:Sources xmlns:b="http://schemas.openxmlformats.org/officeDocument/2006/bibliography" xmlns="http://schemas.openxmlformats.org/officeDocument/2006/bibliography" SelectedStyle="\APASixthEditionOfficeOnline.xsl" StyleName="APA" Version="6"/>
-</file>
-
-<file path=customXml/item2.xml><?xml version="1.0" encoding="utf-8"?>
 <?mso-contentType ?>
 <FormTemplates xmlns="http://schemas.microsoft.com/sharepoint/v3/contenttype/forms">
   <Display>DocumentLibraryForm</Display>
@@ -5382,15 +5385,11 @@
 </FormTemplates>
 </file>
 
-<file path=customXml/item3.xml><?xml version="1.0" encoding="utf-8"?>
-<p:properties xmlns:p="http://schemas.microsoft.com/office/2006/metadata/properties" xmlns:xsi="http://www.w3.org/2001/XMLSchema-instance" xmlns:pc="http://schemas.microsoft.com/office/infopath/2007/PartnerControls">
-  <documentManagement>
-    <_activity xmlns="797f461b-64f5-4394-91fb-c1e6347cc754" xsi:nil="true"/>
-  </documentManagement>
-</p:properties>
+<file path=customXml/item2.xml><?xml version="1.0" encoding="utf-8"?>
+<b:Sources xmlns:b="http://schemas.openxmlformats.org/officeDocument/2006/bibliography" xmlns="http://schemas.openxmlformats.org/officeDocument/2006/bibliography" SelectedStyle="\APASixthEditionOfficeOnline.xsl" StyleName="APA" Version="6"/>
 </file>
 
-<file path=customXml/item4.xml><?xml version="1.0" encoding="utf-8"?>
+<file path=customXml/item3.xml><?xml version="1.0" encoding="utf-8"?>
 <ct:contentTypeSchema xmlns:ct="http://schemas.microsoft.com/office/2006/metadata/contentType" xmlns:ma="http://schemas.microsoft.com/office/2006/metadata/properties/metaAttributes" ct:_="" ma:_="" ma:contentTypeName="Document" ma:contentTypeID="0x010100F3BE8A02FD2B504AB8E86CCCBC0A4BB8" ma:contentTypeVersion="14" ma:contentTypeDescription="Create a new document." ma:contentTypeScope="" ma:versionID="b9c9abbcba70fe9ae34773c18033053c">
   <xsd:schema xmlns:xsd="http://www.w3.org/2001/XMLSchema" xmlns:xs="http://www.w3.org/2001/XMLSchema" xmlns:p="http://schemas.microsoft.com/office/2006/metadata/properties" xmlns:ns3="797f461b-64f5-4394-91fb-c1e6347cc754" xmlns:ns4="1195c9e0-cd22-445a-b49d-df859cdaf11e" targetNamespace="http://schemas.microsoft.com/office/2006/metadata/properties" ma:root="true" ma:fieldsID="91ce6c344047f8adf1392d1e50a960bc" ns3:_="" ns4:_="">
     <xsd:import namespace="797f461b-64f5-4394-91fb-c1e6347cc754"/>
@@ -5617,7 +5616,23 @@
 </ct:contentTypeSchema>
 </file>
 
+<file path=customXml/item4.xml><?xml version="1.0" encoding="utf-8"?>
+<p:properties xmlns:p="http://schemas.microsoft.com/office/2006/metadata/properties" xmlns:xsi="http://www.w3.org/2001/XMLSchema-instance" xmlns:pc="http://schemas.microsoft.com/office/infopath/2007/PartnerControls">
+  <documentManagement>
+    <_activity xmlns="797f461b-64f5-4394-91fb-c1e6347cc754" xsi:nil="true"/>
+  </documentManagement>
+</p:properties>
+</file>
+
 <file path=customXml/itemProps1.xml><?xml version="1.0" encoding="utf-8"?>
+<ds:datastoreItem xmlns:ds="http://schemas.openxmlformats.org/officeDocument/2006/customXml" ds:itemID="{ED7311C8-CD48-4F96-A7D7-558983EE5F8E}">
+  <ds:schemaRefs>
+    <ds:schemaRef ds:uri="http://schemas.microsoft.com/sharepoint/v3/contenttype/forms"/>
+  </ds:schemaRefs>
+</ds:datastoreItem>
+</file>
+
+<file path=customXml/itemProps2.xml><?xml version="1.0" encoding="utf-8"?>
 <ds:datastoreItem xmlns:ds="http://schemas.openxmlformats.org/officeDocument/2006/customXml" ds:itemID="{6C88B6C6-34FC-44D9-A333-D8FDFE7EF418}">
   <ds:schemaRefs>
     <ds:schemaRef ds:uri="http://schemas.openxmlformats.org/officeDocument/2006/bibliography"/>
@@ -5625,25 +5640,7 @@
 </ds:datastoreItem>
 </file>
 
-<file path=customXml/itemProps2.xml><?xml version="1.0" encoding="utf-8"?>
-<ds:datastoreItem xmlns:ds="http://schemas.openxmlformats.org/officeDocument/2006/customXml" ds:itemID="{ED7311C8-CD48-4F96-A7D7-558983EE5F8E}">
-  <ds:schemaRefs>
-    <ds:schemaRef ds:uri="http://schemas.microsoft.com/sharepoint/v3/contenttype/forms"/>
-  </ds:schemaRefs>
-</ds:datastoreItem>
-</file>
-
 <file path=customXml/itemProps3.xml><?xml version="1.0" encoding="utf-8"?>
-<ds:datastoreItem xmlns:ds="http://schemas.openxmlformats.org/officeDocument/2006/customXml" ds:itemID="{B88CC0E9-776B-4B0F-815B-065EC6254F68}">
-  <ds:schemaRefs>
-    <ds:schemaRef ds:uri="http://schemas.microsoft.com/office/2006/metadata/properties"/>
-    <ds:schemaRef ds:uri="http://schemas.microsoft.com/office/infopath/2007/PartnerControls"/>
-    <ds:schemaRef ds:uri="797f461b-64f5-4394-91fb-c1e6347cc754"/>
-  </ds:schemaRefs>
-</ds:datastoreItem>
-</file>
-
-<file path=customXml/itemProps4.xml><?xml version="1.0" encoding="utf-8"?>
 <ds:datastoreItem xmlns:ds="http://schemas.openxmlformats.org/officeDocument/2006/customXml" ds:itemID="{EF07E80F-F177-4A08-9471-4B5E03940061}">
   <ds:schemaRefs>
     <ds:schemaRef ds:uri="http://schemas.microsoft.com/office/2006/metadata/contentType"/>
@@ -5660,4 +5657,14 @@
     <ds:schemaRef ds:uri="http://schemas.microsoft.com/internal/obd"/>
   </ds:schemaRefs>
 </ds:datastoreItem>
+</file>
+
+<file path=customXml/itemProps4.xml><?xml version="1.0" encoding="utf-8"?>
+<ds:datastoreItem xmlns:ds="http://schemas.openxmlformats.org/officeDocument/2006/customXml" ds:itemID="{B88CC0E9-776B-4B0F-815B-065EC6254F68}">
+  <ds:schemaRefs>
+    <ds:schemaRef ds:uri="http://schemas.microsoft.com/office/2006/metadata/properties"/>
+    <ds:schemaRef ds:uri="http://schemas.microsoft.com/office/infopath/2007/PartnerControls"/>
+    <ds:schemaRef ds:uri="797f461b-64f5-4394-91fb-c1e6347cc754"/>
+  </ds:schemaRefs>
+</ds:datastoreItem>
 </file>
</xml_diff>